<commit_message>
Make User Guide a separate link;add various sections to User Guide;work in progress.
</commit_message>
<xml_diff>
--- a/webapp/static/user_guide/data_workflow.docx
+++ b/webapp/static/user_guide/data_workflow.docx
@@ -234,7 +234,10 @@
         <w:t xml:space="preserve">Where does ezEML fit in? </w:t>
       </w:r>
       <w:r>
-        <w:t>It provides</w:t>
+        <w:t xml:space="preserve">It </w:t>
+      </w:r>
+      <w:r>
+        <w:t>is a</w:t>
       </w:r>
       <w:r>
         <w:t xml:space="preserve"> do-it-yourself</w:t>

</xml_diff>